<commit_message>
doc version 0.2; edit 1 ;
</commit_message>
<xml_diff>
--- a/The-Android-Cyberespionage-Campaign_ZooPark.docx
+++ b/The-Android-Cyberespionage-Campaign_ZooPark.docx
@@ -215,7 +215,15 @@
           <w:sz w:val="32"/>
           <w:szCs w:val="32"/>
         </w:rPr>
-        <w:t xml:space="preserve">Prepared by </w:t>
+        <w:t>Prepared by</w:t>
+      </w:r>
+      <w:r>
+        <w:rPr>
+          <w:b/>
+          <w:sz w:val="32"/>
+          <w:szCs w:val="32"/>
+        </w:rPr>
+        <w:t xml:space="preserve">: </w:t>
       </w:r>
       <w:r>
         <w:rPr>
@@ -1490,23 +1498,10 @@
         <w:t xml:space="preserve"> as a major threat player and links it to various campaigns aimed at exploiting specific targets, in particular Iran, Jordan, Lebanon</w:t>
       </w:r>
       <w:r>
-        <w:t xml:space="preserve">, </w:t>
-      </w:r>
-      <w:proofErr w:type="gramStart"/>
-      <w:r>
-        <w:t>Egypt</w:t>
-      </w:r>
-      <w:proofErr w:type="gramEnd"/>
-      <w:r>
-        <w:t xml:space="preserve"> and Morocco. It focuses on the tactics, </w:t>
-      </w:r>
-      <w:proofErr w:type="gramStart"/>
-      <w:r>
-        <w:t>techniques</w:t>
-      </w:r>
-      <w:proofErr w:type="gramEnd"/>
-      <w:r>
-        <w:t xml:space="preserve"> and procedures (TTPs) used by </w:t>
+        <w:t>, Egypt</w:t>
+      </w:r>
+      <w:r>
+        <w:t xml:space="preserve"> and Morocco. It focuses on the tactics, techniques and procedures (TTPs) used by </w:t>
       </w:r>
       <w:proofErr w:type="spellStart"/>
       <w:r>
@@ -1514,15 +1509,7 @@
       </w:r>
       <w:proofErr w:type="spellEnd"/>
       <w:r>
-        <w:t xml:space="preserve">, including the distribution of malware through deceptive apps and exploiting Android system vulnerabilities. These campaigns are characterized by a methodical approach to compromise devices and data protection. The main indicators of compromise and observables, such as malware signatures and suspicious network activities, are highlighted </w:t>
-      </w:r>
-      <w:proofErr w:type="gramStart"/>
-      <w:r>
-        <w:t>in order to</w:t>
-      </w:r>
-      <w:proofErr w:type="gramEnd"/>
-      <w:r>
-        <w:t xml:space="preserve"> outline the attack patterns. The report concludes with recommendations for action, which include strategic countermeasures and defensive tactics to mitigate the impact of such cyber threats. The aim of this comprehensive overview is to provide actionable intelligence and to enhance the understanding of </w:t>
+        <w:t xml:space="preserve">, including the distribution of malware through deceptive apps and exploiting Android system vulnerabilities. These campaigns are characterized by a methodical approach to compromise devices and data protection. The main indicators of compromise and observables, such as malware signatures and suspicious network activities, are highlighted in order to outline the attack patterns. The report concludes with recommendations for action, which include strategic countermeasures and defensive tactics to mitigate the impact of such cyber threats. The aim of this comprehensive overview is to provide actionable intelligence and to enhance the understanding of </w:t>
       </w:r>
       <w:proofErr w:type="spellStart"/>
       <w:r>
@@ -1749,15 +1736,7 @@
       </w:r>
       <w:proofErr w:type="spellEnd"/>
       <w:r>
-        <w:t xml:space="preserve"> group conducted operations by exploiting publicly known vulnerabilities within the Android operating system, often employing social engineering tactics to distribute malware-laced applications. The group managed to establish a foothold within the networks of targeted individuals and organizations. They utilized crafted network packets to exploit SQL servers, which facilitated further penetration into the networks and allowed for </w:t>
-      </w:r>
-      <w:proofErr w:type="gramStart"/>
-      <w:r>
-        <w:t>command and control</w:t>
-      </w:r>
-      <w:proofErr w:type="gramEnd"/>
-      <w:r>
-        <w:t xml:space="preserve"> activities. The group's activities resulted in the successful exfiltration of data and surveillance of the victims' activities, showcasing their ability to conduct sophisticated and targeted cyber espionage operations.</w:t>
+        <w:t xml:space="preserve"> group conducted operations by exploiting publicly known vulnerabilities within the Android operating system, often employing social engineering tactics to distribute malware-laced applications. The group managed to establish a foothold within the networks of targeted individuals and organizations. They utilized crafted network packets to exploit SQL servers, which facilitated further penetration into the networks and allowed for command and control activities. The group's activities resulted in the successful exfiltration of data and surveillance of the victims' activities, showcasing their ability to conduct sophisticated and targeted cyber espionage operations.</w:t>
       </w:r>
     </w:p>
     <w:p>
@@ -1907,23 +1886,7 @@
     </w:p>
     <w:p>
       <w:r>
-        <w:t xml:space="preserve">It is likely that the original version served as </w:t>
-      </w:r>
-      <w:proofErr w:type="gramStart"/>
-      <w:r>
-        <w:t>a proof</w:t>
-      </w:r>
-      <w:proofErr w:type="gramEnd"/>
-      <w:r>
-        <w:t xml:space="preserve"> of concept or testing ground. It had a basic functionality for data extraction and could also include simple surveillance capabilities. The main aim would be to determine the ability of the malware to infiltrate and communicate with the </w:t>
-      </w:r>
-      <w:proofErr w:type="gramStart"/>
-      <w:r>
-        <w:t>command and control</w:t>
-      </w:r>
-      <w:proofErr w:type="gramEnd"/>
-      <w:r>
-        <w:t xml:space="preserve"> server.</w:t>
+        <w:t>It is likely that the original version served as a proof of concept or testing ground. It had a basic functionality for data extraction and could also include simple surveillance capabilities. The main aim would be to determine the ability of the malware to infiltrate and communicate with the command and control server.</w:t>
       </w:r>
     </w:p>
     <w:p>
@@ -2011,13 +1974,8 @@
       </w:r>
     </w:p>
     <w:p>
-      <w:proofErr w:type="gramStart"/>
-      <w:r>
-        <w:t>On the basis of</w:t>
-      </w:r>
-      <w:proofErr w:type="gramEnd"/>
-      <w:r>
-        <w:t xml:space="preserve"> the original framework, Version 2 would have introduced more sophisticated surveillance features. It could improve data extraction capabilities, better evasion techniques for hiding from antivirus software, and, if necessary, the initial steps towards remote control.</w:t>
+      <w:r>
+        <w:t>On the basis of the original framework, Version 2 would have introduced more sophisticated surveillance features. It could improve data extraction capabilities, better evasion techniques for hiding from antivirus software, and, if necessary, the initial steps towards remote control.</w:t>
       </w:r>
     </w:p>
     <w:p>
@@ -2192,15 +2150,7 @@
     </w:p>
     <w:p>
       <w:r>
-        <w:t xml:space="preserve">In the most advanced version, all previous features would be </w:t>
-      </w:r>
-      <w:proofErr w:type="gramStart"/>
-      <w:r>
-        <w:t>refined</w:t>
-      </w:r>
-      <w:proofErr w:type="gramEnd"/>
-      <w:r>
-        <w:t xml:space="preserve"> and more complex capabilities added. This may include self-updating mechanisms, the ability to spread laterally across networks, advanced data harvesting techniques and, where appropriate, the use of zero-day vulnerabilities for more effective use.</w:t>
+        <w:t>In the most advanced version, all previous features would be refined and more complex capabilities added. This may include self-updating mechanisms, the ability to spread laterally across networks, advanced data harvesting techniques and, where appropriate, the use of zero-day vulnerabilities for more effective use.</w:t>
       </w:r>
     </w:p>
     <w:p>
@@ -2488,15 +2438,7 @@
       </w:r>
       <w:proofErr w:type="spellEnd"/>
       <w:r>
-        <w:t xml:space="preserve"> group has used </w:t>
-      </w:r>
-      <w:proofErr w:type="gramStart"/>
-      <w:r>
-        <w:t>a number of</w:t>
-      </w:r>
-      <w:proofErr w:type="gramEnd"/>
-      <w:r>
-        <w:t xml:space="preserve"> methods, including spear-phishing campaigns, social engineering, and compromising legitimate applications by embedding malicious code into them.</w:t>
+        <w:t xml:space="preserve"> group has used a number of methods, including spear-phishing campaigns, social engineering, and compromising legitimate applications by embedding malicious code into them.</w:t>
       </w:r>
     </w:p>
     <w:p/>
@@ -3050,15 +2992,7 @@
         </w:numPr>
       </w:pPr>
       <w:r>
-        <w:t xml:space="preserve">These sophisticated distribution methods facilitated the installation of the malware on </w:t>
-      </w:r>
-      <w:proofErr w:type="gramStart"/>
-      <w:r>
-        <w:t>a large number of</w:t>
-      </w:r>
-      <w:proofErr w:type="gramEnd"/>
-      <w:r>
-        <w:t xml:space="preserve"> devices, thus advancing the espionage objectives of the </w:t>
+        <w:t xml:space="preserve">These sophisticated distribution methods facilitated the installation of the malware on a large number of devices, thus advancing the espionage objectives of the </w:t>
       </w:r>
       <w:proofErr w:type="spellStart"/>
       <w:r>
@@ -3090,15 +3024,7 @@
     <w:p/>
     <w:p>
       <w:r>
-        <w:t xml:space="preserve">When the malware was fully installed, the compromised devices established communication with the </w:t>
-      </w:r>
-      <w:proofErr w:type="gramStart"/>
-      <w:r>
-        <w:t>command and control</w:t>
-      </w:r>
-      <w:proofErr w:type="gramEnd"/>
-      <w:r>
-        <w:t xml:space="preserve"> server. This allowed for two-way communication: the infected devices could receive further instructions from </w:t>
+        <w:t xml:space="preserve">When the malware was fully installed, the compromised devices established communication with the command and control server. This allowed for two-way communication: the infected devices could receive further instructions from </w:t>
       </w:r>
       <w:proofErr w:type="spellStart"/>
       <w:r>
@@ -3106,15 +3032,7 @@
       </w:r>
       <w:proofErr w:type="spellEnd"/>
       <w:r>
-        <w:t xml:space="preserve"> operators and start exfiltrating the data collected. This </w:t>
-      </w:r>
-      <w:proofErr w:type="gramStart"/>
-      <w:r>
-        <w:t>remote control</w:t>
-      </w:r>
-      <w:proofErr w:type="gramEnd"/>
-      <w:r>
-        <w:t xml:space="preserve"> aspect is crucial to the ongoing espionage and data collection efforts.</w:t>
+        <w:t xml:space="preserve"> operators and start exfiltrating the data collected. This remote control aspect is crucial to the ongoing espionage and data collection efforts.</w:t>
       </w:r>
     </w:p>
     <w:p>
@@ -3194,15 +3112,7 @@
       </w:r>
       <w:proofErr w:type="spellEnd"/>
       <w:r>
-        <w:t xml:space="preserve">, more advanced surveillance capabilities have been added. This version was able to record audio, take photographs, or even capture video, making the compromised devices a real spy tool. </w:t>
-      </w:r>
-      <w:proofErr w:type="gramStart"/>
-      <w:r>
-        <w:t>The malware</w:t>
-      </w:r>
-      <w:proofErr w:type="gramEnd"/>
-      <w:r>
-        <w:t xml:space="preserve"> can now carry out one of its main objectives: to monitor the activities of the target persons and gather information.</w:t>
+        <w:t>, more advanced surveillance capabilities have been added. This version was able to record audio, take photographs, or even capture video, making the compromised devices a real spy tool. The malware can now carry out one of its main objectives: to monitor the activities of the target persons and gather information.</w:t>
       </w:r>
     </w:p>
     <w:p>
@@ -3399,15 +3309,7 @@
       </w:r>
       <w:proofErr w:type="spellEnd"/>
       <w:r>
-        <w:t xml:space="preserve"> campaign, the identification phase is essential. Network administrators must be vigilant for signs of compromise, such as unusual network traffic, which may indicate malware communication with </w:t>
-      </w:r>
-      <w:proofErr w:type="gramStart"/>
-      <w:r>
-        <w:t>command and control</w:t>
-      </w:r>
-      <w:proofErr w:type="gramEnd"/>
-      <w:r>
-        <w:t xml:space="preserve"> servers, or unexpected data flows indicating exfiltration activities. The devices affected by </w:t>
+        <w:t xml:space="preserve"> campaign, the identification phase is essential. Network administrators must be vigilant for signs of compromise, such as unusual network traffic, which may indicate malware communication with command and control servers, or unexpected data flows indicating exfiltration activities. The devices affected by </w:t>
       </w:r>
       <w:proofErr w:type="spellStart"/>
       <w:r>
@@ -3415,15 +3317,7 @@
       </w:r>
       <w:proofErr w:type="spellEnd"/>
       <w:r>
-        <w:t xml:space="preserve"> may also have performance problems, such as slowdowns or rapid battery depletion, because the malware is often </w:t>
-      </w:r>
-      <w:proofErr w:type="gramStart"/>
-      <w:r>
-        <w:t>resource-intensive</w:t>
-      </w:r>
-      <w:proofErr w:type="gramEnd"/>
-      <w:r>
-        <w:t xml:space="preserve">. In addition, the presence of new or altered applications that behave suspiciously should raise red flags. These apps may require extensive permissions that are not necessary for their function and serve as a front for malicious operations. Security solutions, such as IDS and antivirus programs, may provide alerts on detected activities related to known </w:t>
+        <w:t xml:space="preserve"> may also have performance problems, such as slowdowns or rapid battery depletion, because the malware is often resource-intensive. In addition, the presence of new or altered applications that behave suspiciously should raise red flags. These apps may require extensive permissions that are not necessary for their function and serve as a front for malicious operations. Security solutions, such as IDS and antivirus programs, may provide alerts on detected activities related to known </w:t>
       </w:r>
       <w:proofErr w:type="spellStart"/>
       <w:r>
@@ -3467,31 +3361,7 @@
       </w:r>
       <w:proofErr w:type="spellEnd"/>
       <w:r>
-        <w:t xml:space="preserve"> infection, the eradication and recovery phase </w:t>
-      </w:r>
-      <w:proofErr w:type="gramStart"/>
-      <w:r>
-        <w:t>starts</w:t>
-      </w:r>
-      <w:proofErr w:type="gramEnd"/>
-      <w:r>
-        <w:t xml:space="preserve">. This includes the application of the latest security patches to all devices </w:t>
-      </w:r>
-      <w:proofErr w:type="gramStart"/>
-      <w:r>
-        <w:t>in order to</w:t>
-      </w:r>
-      <w:proofErr w:type="gramEnd"/>
-      <w:r>
-        <w:t xml:space="preserve"> avoid exploiting known vulnerabilities. Isolating affected systems is a crucial first step in halting the spread of </w:t>
-      </w:r>
-      <w:proofErr w:type="gramStart"/>
-      <w:r>
-        <w:t>the malware</w:t>
-      </w:r>
-      <w:proofErr w:type="gramEnd"/>
-      <w:r>
-        <w:t xml:space="preserve"> and any data breaches that continue. Malicious applications linked to </w:t>
+        <w:t xml:space="preserve"> infection, the eradication and recovery phase starts. This includes the application of the latest security patches to all devices in order to avoid exploiting known vulnerabilities. Isolating affected systems is a crucial first step in halting the spread of the malware and any data breaches that continue. Malicious applications linked to </w:t>
       </w:r>
       <w:proofErr w:type="spellStart"/>
       <w:r>
@@ -3503,23 +3373,7 @@
       </w:r>
       <w:r>
         <w:lastRenderedPageBreak/>
-        <w:t xml:space="preserve">indicate continued malware activity or secondary infections. Restoring the affected systems from clean and verified backups can help to eliminate all malware traces. In addition, security configurations should be reviewed and strengthened, unnecessary services should be </w:t>
-      </w:r>
-      <w:proofErr w:type="gramStart"/>
-      <w:r>
-        <w:t>disabled</w:t>
-      </w:r>
-      <w:proofErr w:type="gramEnd"/>
-      <w:r>
-        <w:t xml:space="preserve"> and strict access control measures should be implemented. Finally, it is necessary to educate users about the risks of phishing and malicious downloads </w:t>
-      </w:r>
-      <w:proofErr w:type="gramStart"/>
-      <w:r>
-        <w:t>in order to</w:t>
-      </w:r>
-      <w:proofErr w:type="gramEnd"/>
-      <w:r>
-        <w:t xml:space="preserve"> prevent reinfection and strengthen the organization's first line of defense against such sophisticated threats.</w:t>
+        <w:t>indicate continued malware activity or secondary infections. Restoring the affected systems from clean and verified backups can help to eliminate all malware traces. In addition, security configurations should be reviewed and strengthened, unnecessary services should be disabled and strict access control measures should be implemented. Finally, it is necessary to educate users about the risks of phishing and malicious downloads in order to prevent reinfection and strengthen the organization's first line of defense against such sophisticated threats.</w:t>
       </w:r>
     </w:p>
     <w:p>

</xml_diff>